<commit_message>
server-side discovery and load balancing using kubernetes, fix error syntax in application.yml of gatewayserver
</commit_message>
<xml_diff>
--- a/master-microservices-udemy-jump/section16-helm/section16-Helm.docx
+++ b/master-microservices-udemy-jump/section16-helm/section16-Helm.docx
@@ -24,6 +24,7 @@
       </w:pPr>
       <w:r>
         <w:rPr>
+          <w:noProof/>
           <w:lang w:val="fr-FR"/>
         </w:rPr>
         <w:drawing>
@@ -78,6 +79,7 @@
       </w:pPr>
       <w:r>
         <w:rPr>
+          <w:noProof/>
           <w:lang w:val="fr-FR"/>
         </w:rPr>
         <w:drawing>
@@ -125,6 +127,7 @@
       </w:pPr>
       <w:r>
         <w:rPr>
+          <w:noProof/>
           <w:lang w:val="fr-FR"/>
         </w:rPr>
         <w:lastRenderedPageBreak/>
@@ -166,8 +169,88 @@
       </w:r>
     </w:p>
     <w:p>
+      <w:proofErr w:type="spellStart"/>
       <w:r>
-        <w:t>kubectl -n kubernetes-dashboard port-forward svc/kubernetes-dashboard-kong-proxy 8443:443</w:t>
+        <w:t>kubectl</w:t>
+      </w:r>
+      <w:proofErr w:type="spellEnd"/>
+      <w:r>
+        <w:t xml:space="preserve"> -n </w:t>
+      </w:r>
+      <w:proofErr w:type="spellStart"/>
+      <w:r>
+        <w:t>kubernetes</w:t>
+      </w:r>
+      <w:proofErr w:type="spellEnd"/>
+      <w:r>
+        <w:t>-dashboard port-forward svc/</w:t>
+      </w:r>
+      <w:proofErr w:type="spellStart"/>
+      <w:r>
+        <w:t>kubernetes</w:t>
+      </w:r>
+      <w:proofErr w:type="spellEnd"/>
+      <w:r>
+        <w:t>-dashboard-</w:t>
+      </w:r>
+      <w:proofErr w:type="spellStart"/>
+      <w:r>
+        <w:t>kong</w:t>
+      </w:r>
+      <w:proofErr w:type="spellEnd"/>
+      <w:r>
+        <w:t>-proxy 8443:443</w:t>
+      </w:r>
+    </w:p>
+    <w:p/>
+    <w:p>
+      <w:r>
+        <w:t>Kubernetes dashboard:</w:t>
+      </w:r>
+    </w:p>
+    <w:p>
+      <w:r>
+        <w:t>https://localhost:8443/</w:t>
+      </w:r>
+    </w:p>
+    <w:p/>
+    <w:p>
+      <w:r>
+        <w:drawing>
+          <wp:inline distT="0" distB="0" distL="0" distR="0" wp14:anchorId="66396057" wp14:editId="26A7573A">
+            <wp:extent cx="5760720" cy="3211195"/>
+            <wp:effectExtent l="0" t="0" r="0" b="8255"/>
+            <wp:docPr id="167088500" name="Picture 1" descr="A screenshot of a computer&#10;&#10;Description automatically generated"/>
+            <wp:cNvGraphicFramePr>
+              <a:graphicFrameLocks xmlns:a="http://schemas.openxmlformats.org/drawingml/2006/main" noChangeAspect="1"/>
+            </wp:cNvGraphicFramePr>
+            <a:graphic xmlns:a="http://schemas.openxmlformats.org/drawingml/2006/main">
+              <a:graphicData uri="http://schemas.openxmlformats.org/drawingml/2006/picture">
+                <pic:pic xmlns:pic="http://schemas.openxmlformats.org/drawingml/2006/picture">
+                  <pic:nvPicPr>
+                    <pic:cNvPr id="167088500" name="Picture 1" descr="A screenshot of a computer&#10;&#10;Description automatically generated"/>
+                    <pic:cNvPicPr/>
+                  </pic:nvPicPr>
+                  <pic:blipFill>
+                    <a:blip r:embed="rId7"/>
+                    <a:stretch>
+                      <a:fillRect/>
+                    </a:stretch>
+                  </pic:blipFill>
+                  <pic:spPr>
+                    <a:xfrm>
+                      <a:off x="0" y="0"/>
+                      <a:ext cx="5760720" cy="3211195"/>
+                    </a:xfrm>
+                    <a:prstGeom prst="rect">
+                      <a:avLst/>
+                    </a:prstGeom>
+                  </pic:spPr>
+                </pic:pic>
+              </a:graphicData>
+            </a:graphic>
+          </wp:inline>
+        </w:drawing>
       </w:r>
     </w:p>
     <w:sectPr>

</xml_diff>